<commit_message>
Updates docs - final version
</commit_message>
<xml_diff>
--- a/docs/docx/geo_template.docx
+++ b/docs/docx/geo_template.docx
@@ -344,7 +344,14 @@
           <w:rFonts w:cs="Open Sans"/>
           <w:sz w:val="24"/>
         </w:rPr>
-        <w:t>July 2023</w:t>
+        <w:t>August</w:t>
+      </w:r>
+      <w:r>
+        <w:rPr>
+          <w:rFonts w:cs="Open Sans"/>
+          <w:sz w:val="24"/>
+        </w:rPr>
+        <w:t xml:space="preserve"> 2023</w:t>
       </w:r>
     </w:p>
     <w:p>
@@ -3453,7 +3460,7 @@
                 <w:noProof/>
                 <w:webHidden/>
               </w:rPr>
-              <w:t>15</w:t>
+              <w:t>16</w:t>
             </w:r>
             <w:r>
               <w:rPr>

</xml_diff>